<commit_message>
Update on 24/03/2020 at 10:25
</commit_message>
<xml_diff>
--- a/Documents/Safeguarding/Searching Screening and Confiscation Policy.docx
+++ b/Documents/Safeguarding/Searching Screening and Confiscation Policy.docx
@@ -66,6 +66,7 @@
         </w:rPr>
       </w:pPr>
     </w:p>
+    <w:bookmarkEnd w:id="0"/>
     <w:p>
       <w:pPr>
         <w:pStyle w:val="Default"/>
@@ -76,8 +77,6 @@
           <w:szCs w:val="66"/>
         </w:rPr>
       </w:pPr>
-      <w:bookmarkStart w:id="1" w:name="_GoBack"/>
-      <w:bookmarkEnd w:id="0"/>
       <w:r>
         <w:rPr>
           <w:b/>
@@ -109,7 +108,6 @@
         <w:t>olicy</w:t>
       </w:r>
     </w:p>
-    <w:bookmarkEnd w:id="1"/>
     <w:p>
       <w:pPr>
         <w:spacing w:before="8" w:after="0" w:line="120" w:lineRule="exact"/>
@@ -599,7 +597,17 @@
           <w:szCs w:val="32"/>
           <w:lang w:val="en-US"/>
         </w:rPr>
-        <w:t xml:space="preserve">Summer </w:t>
+        <w:t>Spring</w:t>
+      </w:r>
+      <w:r>
+        <w:rPr>
+          <w:rFonts w:ascii="Candara" w:eastAsia="Candara" w:hAnsi="Candara" w:cs="Candara"/>
+          <w:spacing w:val="-1"/>
+          <w:sz w:val="32"/>
+          <w:szCs w:val="32"/>
+          <w:lang w:val="en-US"/>
+        </w:rPr>
+        <w:t xml:space="preserve"> </w:t>
       </w:r>
       <w:r>
         <w:rPr>
@@ -657,7 +665,7 @@
           <w:szCs w:val="32"/>
           <w:lang w:val="en-US"/>
         </w:rPr>
-        <w:t>18</w:t>
+        <w:t>20</w:t>
       </w:r>
     </w:p>
     <w:p>
@@ -932,7 +940,17 @@
           <w:szCs w:val="32"/>
           <w:lang w:val="en-US"/>
         </w:rPr>
-        <w:t>20</w:t>
+        <w:t>2</w:t>
+      </w:r>
+      <w:r>
+        <w:rPr>
+          <w:rFonts w:ascii="Candara" w:eastAsia="Candara" w:hAnsi="Candara" w:cs="Candara"/>
+          <w:spacing w:val="-2"/>
+          <w:sz w:val="32"/>
+          <w:szCs w:val="32"/>
+          <w:lang w:val="en-US"/>
+        </w:rPr>
+        <w:t>1</w:t>
       </w:r>
     </w:p>
     <w:p>
@@ -1527,6 +1545,8 @@
         </w:rPr>
         <w:t>:</w:t>
       </w:r>
+      <w:bookmarkStart w:id="1" w:name="_GoBack"/>
+      <w:bookmarkEnd w:id="1"/>
     </w:p>
     <w:p>
       <w:pPr>
@@ -1552,29 +1572,27 @@
       <w:pPr>
         <w:spacing w:after="0" w:line="240" w:lineRule="auto"/>
         <w:rPr>
-          <w:rFonts w:ascii="Candara" w:eastAsia="Candara" w:hAnsi="Candara" w:cs="Candara"/>
-          <w:sz w:val="24"/>
-          <w:szCs w:val="24"/>
-          <w:lang w:val="en-US"/>
-        </w:rPr>
-      </w:pPr>
-      <w:r>
-        <w:rPr>
-          <w:rFonts w:ascii="Candara" w:eastAsia="Candara" w:hAnsi="Candara" w:cs="Candara"/>
-          <w:sz w:val="24"/>
-          <w:szCs w:val="24"/>
-          <w:lang w:val="en-US"/>
-        </w:rPr>
-        <w:t xml:space="preserve"> 2</w:t>
-      </w:r>
-      <w:r>
-        <w:rPr>
-          <w:rFonts w:ascii="Candara" w:eastAsia="Candara" w:hAnsi="Candara" w:cs="Candara"/>
-          <w:sz w:val="24"/>
-          <w:szCs w:val="24"/>
-          <w:lang w:val="en-US"/>
-        </w:rPr>
-        <w:t>8</w:t>
+          <w:b/>
+          <w:bCs/>
+        </w:rPr>
+      </w:pPr>
+      <w:r>
+        <w:rPr>
+          <w:rFonts w:ascii="Candara" w:eastAsia="Candara" w:hAnsi="Candara" w:cs="Candara"/>
+          <w:sz w:val="24"/>
+          <w:szCs w:val="24"/>
+          <w:lang w:val="en-US"/>
+        </w:rPr>
+        <w:t xml:space="preserve"> </w:t>
+      </w:r>
+      <w:r>
+        <w:rPr>
+          <w:rFonts w:ascii="Candara" w:eastAsia="Candara" w:hAnsi="Candara" w:cs="Candara"/>
+          <w:sz w:val="24"/>
+          <w:szCs w:val="24"/>
+          <w:lang w:val="en-US"/>
+        </w:rPr>
+        <w:t>18</w:t>
       </w:r>
       <w:r>
         <w:rPr>
@@ -1593,19 +1611,8 @@
           <w:szCs w:val="24"/>
           <w:lang w:val="en-US"/>
         </w:rPr>
-        <w:t xml:space="preserve"> July 2018</w:t>
-      </w:r>
-    </w:p>
-    <w:p>
-      <w:pPr>
-        <w:pStyle w:val="Default"/>
-        <w:rPr>
-          <w:b/>
-          <w:bCs/>
-          <w:sz w:val="22"/>
-          <w:szCs w:val="22"/>
-        </w:rPr>
-      </w:pPr>
+        <w:t xml:space="preserve"> February 2020</w:t>
+      </w:r>
     </w:p>
     <w:p>
       <w:pPr>
@@ -1699,14 +1706,7 @@
           <w:sz w:val="22"/>
           <w:szCs w:val="22"/>
         </w:rPr>
-        <w:t>This policy is based on the Department for Education advice for headteachers, school staff and governing bodies ‘Searching, screening and confiscatio</w:t>
-      </w:r>
-      <w:r>
-        <w:rPr>
-          <w:sz w:val="22"/>
-          <w:szCs w:val="22"/>
-        </w:rPr>
-        <w:t>n’ DfE January 2018.</w:t>
+        <w:t>This policy is based on the Department for Education advice for headteachers, school staff and governing bodies ‘Searching, screening and confiscation’ DfE January 2018.</w:t>
       </w:r>
     </w:p>
     <w:p>
@@ -1961,14 +1961,7 @@
           <w:sz w:val="22"/>
           <w:szCs w:val="22"/>
         </w:rPr>
-        <w:t>Po</w:t>
-      </w:r>
-      <w:r>
-        <w:rPr>
-          <w:sz w:val="22"/>
-          <w:szCs w:val="22"/>
-        </w:rPr>
-        <w:t xml:space="preserve">rnographic images </w:t>
+        <w:t xml:space="preserve">Pornographic images </w:t>
       </w:r>
     </w:p>
     <w:p>
@@ -2044,38 +2037,275 @@
           <w:sz w:val="22"/>
           <w:szCs w:val="22"/>
         </w:rPr>
-        <w:t xml:space="preserve">School staff can seize any prohibited item found </w:t>
+        <w:t xml:space="preserve">School staff can seize any prohibited item found as a result of a search. They can also seize any item, which they consider harmful or detrimental to school discipline. </w:t>
+      </w:r>
+    </w:p>
+    <w:p>
+      <w:pPr>
+        <w:pStyle w:val="Default"/>
+        <w:rPr>
+          <w:sz w:val="22"/>
+          <w:szCs w:val="22"/>
+        </w:rPr>
+      </w:pPr>
+    </w:p>
+    <w:p>
+      <w:pPr>
+        <w:pStyle w:val="Default"/>
+        <w:rPr>
+          <w:sz w:val="22"/>
+          <w:szCs w:val="22"/>
+        </w:rPr>
+      </w:pPr>
+      <w:r>
+        <w:rPr>
+          <w:b/>
+          <w:bCs/>
+          <w:sz w:val="22"/>
+          <w:szCs w:val="22"/>
+        </w:rPr>
+        <w:t xml:space="preserve">Searching with consent: </w:t>
+      </w:r>
+    </w:p>
+    <w:p>
+      <w:pPr>
+        <w:pStyle w:val="Default"/>
+        <w:spacing w:after="32"/>
+        <w:rPr>
+          <w:sz w:val="22"/>
+          <w:szCs w:val="22"/>
+        </w:rPr>
+      </w:pPr>
+      <w:r>
+        <w:rPr>
+          <w:sz w:val="22"/>
+          <w:szCs w:val="22"/>
+        </w:rPr>
+        <w:t>School staff can search pupils with their consent for any item.</w:t>
+      </w:r>
+    </w:p>
+    <w:p>
+      <w:pPr>
+        <w:pStyle w:val="Default"/>
+        <w:spacing w:after="32"/>
+        <w:rPr>
+          <w:sz w:val="22"/>
+          <w:szCs w:val="22"/>
+        </w:rPr>
+      </w:pPr>
+      <w:r>
+        <w:rPr>
+          <w:sz w:val="22"/>
+          <w:szCs w:val="22"/>
+        </w:rPr>
+        <w:t xml:space="preserve">Formal written consent is not required from the pupils (such as asking the pupils to turn out his or her pockets or if the teacher can look in a pupils’ bag or locker and for the pupil to agree). </w:t>
+      </w:r>
+    </w:p>
+    <w:p>
+      <w:pPr>
+        <w:pStyle w:val="Default"/>
+        <w:spacing w:after="32"/>
+        <w:rPr>
+          <w:sz w:val="22"/>
+          <w:szCs w:val="22"/>
+        </w:rPr>
+      </w:pPr>
+      <w:r>
+        <w:rPr>
+          <w:sz w:val="22"/>
+          <w:szCs w:val="22"/>
+        </w:rPr>
+        <w:t xml:space="preserve">The behaviour policy, shared with children and parents, will clearly state any items which are banned. </w:t>
+      </w:r>
+    </w:p>
+    <w:p>
+      <w:pPr>
+        <w:pStyle w:val="Default"/>
+        <w:rPr>
+          <w:color w:val="auto"/>
+        </w:rPr>
+      </w:pPr>
+      <w:r>
+        <w:rPr>
+          <w:sz w:val="22"/>
+          <w:szCs w:val="22"/>
+        </w:rPr>
+        <w:t xml:space="preserve">If a member of staff suspects a pupil has a banned item in his/her bag and if the pupil refuses the </w:t>
+      </w:r>
+    </w:p>
+    <w:p>
+      <w:pPr>
+        <w:pStyle w:val="Default"/>
+        <w:rPr>
+          <w:color w:val="auto"/>
+          <w:sz w:val="22"/>
+          <w:szCs w:val="22"/>
+        </w:rPr>
+      </w:pPr>
+      <w:r>
+        <w:rPr>
+          <w:color w:val="auto"/>
+          <w:sz w:val="22"/>
+          <w:szCs w:val="22"/>
+        </w:rPr>
+        <w:t xml:space="preserve">search, the member of staff can apply an appropriate punishment as set out in the school’s behaviour policy. </w:t>
+      </w:r>
+    </w:p>
+    <w:p>
+      <w:pPr>
+        <w:pStyle w:val="Default"/>
+        <w:rPr>
+          <w:color w:val="auto"/>
+          <w:sz w:val="22"/>
+          <w:szCs w:val="22"/>
+        </w:rPr>
+      </w:pPr>
+    </w:p>
+    <w:p>
+      <w:pPr>
+        <w:pStyle w:val="Default"/>
+        <w:rPr>
+          <w:color w:val="auto"/>
+          <w:sz w:val="22"/>
+          <w:szCs w:val="22"/>
+        </w:rPr>
+      </w:pPr>
+      <w:r>
+        <w:rPr>
+          <w:b/>
+          <w:bCs/>
+          <w:color w:val="auto"/>
+          <w:sz w:val="22"/>
+          <w:szCs w:val="22"/>
+        </w:rPr>
+        <w:t xml:space="preserve">Searching without consent: </w:t>
+      </w:r>
+    </w:p>
+    <w:p>
+      <w:pPr>
+        <w:pStyle w:val="Default"/>
+        <w:spacing w:after="30"/>
+        <w:rPr>
+          <w:color w:val="auto"/>
+          <w:sz w:val="22"/>
+          <w:szCs w:val="22"/>
+        </w:rPr>
+      </w:pPr>
+      <w:r>
+        <w:rPr>
+          <w:color w:val="auto"/>
+          <w:sz w:val="22"/>
+          <w:szCs w:val="22"/>
+        </w:rPr>
+        <w:t xml:space="preserve">The headteacher or a member of staff authorised by the headteacher can search without consent of child or their parent/carer if they have reasonable grounds for suspecting a child is in possession of an item on the prohibited list. </w:t>
+      </w:r>
+    </w:p>
+    <w:p>
+      <w:pPr>
+        <w:pStyle w:val="Default"/>
+        <w:spacing w:after="30"/>
+        <w:rPr>
+          <w:color w:val="auto"/>
+          <w:sz w:val="22"/>
+          <w:szCs w:val="22"/>
+        </w:rPr>
+      </w:pPr>
+      <w:r>
+        <w:rPr>
+          <w:color w:val="auto"/>
+          <w:sz w:val="22"/>
+          <w:szCs w:val="22"/>
+        </w:rPr>
+        <w:lastRenderedPageBreak/>
+        <w:t xml:space="preserve">A member of staff must be the same sex as the pupil being searched; and there must be a witness (also a member of staff) and, </w:t>
       </w:r>
       <w:proofErr w:type="gramStart"/>
       <w:r>
         <w:rPr>
-          <w:sz w:val="22"/>
-          <w:szCs w:val="22"/>
-        </w:rPr>
-        <w:t>as a result of</w:t>
+          <w:color w:val="auto"/>
+          <w:sz w:val="22"/>
+          <w:szCs w:val="22"/>
+        </w:rPr>
+        <w:t>if at all possible</w:t>
       </w:r>
       <w:proofErr w:type="gramEnd"/>
       <w:r>
         <w:rPr>
-          <w:sz w:val="22"/>
-          <w:szCs w:val="22"/>
-        </w:rPr>
-        <w:t xml:space="preserve"> a search. They can also seize any item, which they consider harmful or detrimental to school discipline. </w:t>
-      </w:r>
-    </w:p>
-    <w:p>
-      <w:pPr>
-        <w:pStyle w:val="Default"/>
-        <w:rPr>
-          <w:sz w:val="22"/>
-          <w:szCs w:val="22"/>
-        </w:rPr>
-      </w:pPr>
-    </w:p>
-    <w:p>
-      <w:pPr>
-        <w:pStyle w:val="Default"/>
-        <w:rPr>
+          <w:color w:val="auto"/>
+          <w:sz w:val="22"/>
+          <w:szCs w:val="22"/>
+        </w:rPr>
+        <w:t xml:space="preserve">, they should be the same sex as the pupil being searched. </w:t>
+      </w:r>
+    </w:p>
+    <w:p>
+      <w:pPr>
+        <w:pStyle w:val="Default"/>
+        <w:spacing w:after="30"/>
+        <w:rPr>
+          <w:color w:val="auto"/>
+          <w:sz w:val="22"/>
+          <w:szCs w:val="22"/>
+        </w:rPr>
+      </w:pPr>
+      <w:r>
+        <w:rPr>
+          <w:color w:val="auto"/>
+          <w:sz w:val="22"/>
+          <w:szCs w:val="22"/>
+        </w:rPr>
+        <w:t>If you believe th</w:t>
+      </w:r>
+      <w:r>
+        <w:rPr>
+          <w:color w:val="auto"/>
+          <w:sz w:val="22"/>
+          <w:szCs w:val="22"/>
+        </w:rPr>
+        <w:t>at a person</w:t>
+      </w:r>
+      <w:r>
+        <w:rPr>
+          <w:color w:val="auto"/>
+          <w:sz w:val="22"/>
+          <w:szCs w:val="22"/>
+        </w:rPr>
+        <w:t xml:space="preserve"> is at risk of serious harm if you do not search immediately then the search can be conducted on a child of the opposite sex and with or without a witness. </w:t>
+      </w:r>
+    </w:p>
+    <w:p>
+      <w:pPr>
+        <w:pStyle w:val="Default"/>
+        <w:rPr>
+          <w:color w:val="auto"/>
+          <w:sz w:val="22"/>
+          <w:szCs w:val="22"/>
+        </w:rPr>
+      </w:pPr>
+      <w:r>
+        <w:rPr>
+          <w:color w:val="auto"/>
+          <w:sz w:val="22"/>
+          <w:szCs w:val="22"/>
+        </w:rPr>
+        <w:t xml:space="preserve">Searches without consent can only be carried out on the school premises or, if elsewhere, where the member of staff has lawful control or charge of the pupils, for example on school trips in England. </w:t>
+      </w:r>
+    </w:p>
+    <w:p>
+      <w:pPr>
+        <w:pStyle w:val="Default"/>
+        <w:rPr>
+          <w:color w:val="auto"/>
+          <w:sz w:val="22"/>
+          <w:szCs w:val="22"/>
+        </w:rPr>
+      </w:pPr>
+    </w:p>
+    <w:p>
+      <w:pPr>
+        <w:pStyle w:val="Default"/>
+        <w:rPr>
+          <w:color w:val="auto"/>
           <w:sz w:val="22"/>
           <w:szCs w:val="22"/>
         </w:rPr>
@@ -2084,138 +2314,144 @@
         <w:rPr>
           <w:b/>
           <w:bCs/>
-          <w:sz w:val="22"/>
-          <w:szCs w:val="22"/>
-        </w:rPr>
-        <w:t xml:space="preserve">Searching with consent: </w:t>
-      </w:r>
-    </w:p>
-    <w:p>
-      <w:pPr>
-        <w:pStyle w:val="Default"/>
-        <w:spacing w:after="32"/>
-        <w:rPr>
-          <w:sz w:val="22"/>
-          <w:szCs w:val="22"/>
-        </w:rPr>
-      </w:pPr>
-      <w:r>
-        <w:rPr>
-          <w:sz w:val="22"/>
-          <w:szCs w:val="22"/>
-        </w:rPr>
-        <w:t xml:space="preserve">School staff can search pupils </w:t>
-      </w:r>
-      <w:r>
-        <w:rPr>
-          <w:sz w:val="22"/>
-          <w:szCs w:val="22"/>
-        </w:rPr>
-        <w:t>with their consent for any item.</w:t>
-      </w:r>
-    </w:p>
-    <w:p>
-      <w:pPr>
-        <w:pStyle w:val="Default"/>
-        <w:spacing w:after="32"/>
-        <w:rPr>
-          <w:sz w:val="22"/>
-          <w:szCs w:val="22"/>
-        </w:rPr>
-      </w:pPr>
-      <w:r>
-        <w:rPr>
-          <w:sz w:val="22"/>
-          <w:szCs w:val="22"/>
-        </w:rPr>
-        <w:t>Formal written consent is not required from the pupils (such as asking the pupils to turn out his or her pockets or if the teacher can look in a pupils’ bag or locker and for the pupil to agree</w:t>
-      </w:r>
-      <w:r>
-        <w:rPr>
-          <w:sz w:val="22"/>
-          <w:szCs w:val="22"/>
-        </w:rPr>
-        <w:t>)</w:t>
-      </w:r>
-      <w:r>
-        <w:rPr>
-          <w:sz w:val="22"/>
-          <w:szCs w:val="22"/>
-        </w:rPr>
-        <w:t xml:space="preserve">. </w:t>
-      </w:r>
-    </w:p>
-    <w:p>
-      <w:pPr>
-        <w:pStyle w:val="Default"/>
-        <w:spacing w:after="32"/>
-        <w:rPr>
-          <w:sz w:val="22"/>
-          <w:szCs w:val="22"/>
-        </w:rPr>
-      </w:pPr>
-      <w:r>
-        <w:rPr>
-          <w:sz w:val="22"/>
-          <w:szCs w:val="22"/>
-        </w:rPr>
-        <w:t xml:space="preserve">The behaviour policy, shared with children and parents, will clearly state any items which are banned. </w:t>
-      </w:r>
-    </w:p>
-    <w:p>
-      <w:pPr>
-        <w:pStyle w:val="Default"/>
-        <w:rPr>
-          <w:color w:val="auto"/>
-        </w:rPr>
-      </w:pPr>
-      <w:r>
-        <w:rPr>
-          <w:sz w:val="22"/>
-          <w:szCs w:val="22"/>
-        </w:rPr>
-        <w:t>If a member of staff suspects a pupil has a banned item in his/her ba</w:t>
-      </w:r>
-      <w:r>
-        <w:rPr>
-          <w:sz w:val="22"/>
-          <w:szCs w:val="22"/>
-        </w:rPr>
-        <w:t xml:space="preserve">g and if the pupil refuses the </w:t>
-      </w:r>
-    </w:p>
-    <w:p>
-      <w:pPr>
-        <w:pStyle w:val="Default"/>
-        <w:rPr>
-          <w:color w:val="auto"/>
-          <w:sz w:val="22"/>
-          <w:szCs w:val="22"/>
-        </w:rPr>
-      </w:pPr>
-      <w:r>
-        <w:rPr>
-          <w:color w:val="auto"/>
-          <w:sz w:val="22"/>
-          <w:szCs w:val="22"/>
-        </w:rPr>
-        <w:t xml:space="preserve">search, the member of staff can apply an appropriate punishment as set out in the school’s </w:t>
-      </w:r>
-      <w:r>
-        <w:rPr>
-          <w:color w:val="auto"/>
-          <w:sz w:val="22"/>
-          <w:szCs w:val="22"/>
-        </w:rPr>
-        <w:t>behaviour policy</w:t>
-      </w:r>
-      <w:r>
-        <w:rPr>
-          <w:color w:val="auto"/>
-          <w:sz w:val="22"/>
-          <w:szCs w:val="22"/>
-        </w:rPr>
-        <w:t xml:space="preserve">. </w:t>
+          <w:color w:val="auto"/>
+          <w:sz w:val="22"/>
+          <w:szCs w:val="22"/>
+        </w:rPr>
+        <w:t xml:space="preserve">During the search </w:t>
+      </w:r>
+    </w:p>
+    <w:p>
+      <w:pPr>
+        <w:pStyle w:val="Default"/>
+        <w:rPr>
+          <w:color w:val="auto"/>
+          <w:sz w:val="22"/>
+          <w:szCs w:val="22"/>
+        </w:rPr>
+      </w:pPr>
+      <w:r>
+        <w:rPr>
+          <w:color w:val="auto"/>
+          <w:sz w:val="22"/>
+          <w:szCs w:val="22"/>
+        </w:rPr>
+        <w:t xml:space="preserve">The law states: </w:t>
+      </w:r>
+    </w:p>
+    <w:p>
+      <w:pPr>
+        <w:pStyle w:val="Default"/>
+        <w:spacing w:after="27"/>
+        <w:rPr>
+          <w:color w:val="auto"/>
+          <w:sz w:val="22"/>
+          <w:szCs w:val="22"/>
+        </w:rPr>
+      </w:pPr>
+      <w:r>
+        <w:rPr>
+          <w:color w:val="auto"/>
+          <w:sz w:val="22"/>
+          <w:szCs w:val="22"/>
+        </w:rPr>
+        <w:t>The person conducting the search may not request the pupils to remove clo</w:t>
+      </w:r>
+      <w:r>
+        <w:rPr>
+          <w:color w:val="auto"/>
+          <w:sz w:val="22"/>
+          <w:szCs w:val="22"/>
+        </w:rPr>
+        <w:t xml:space="preserve">thing other than outer clothing. </w:t>
+      </w:r>
+    </w:p>
+    <w:p>
+      <w:pPr>
+        <w:pStyle w:val="Default"/>
+        <w:spacing w:after="27"/>
+        <w:rPr>
+          <w:color w:val="auto"/>
+          <w:sz w:val="22"/>
+          <w:szCs w:val="22"/>
+        </w:rPr>
+      </w:pPr>
+      <w:r>
+        <w:rPr>
+          <w:color w:val="auto"/>
+          <w:sz w:val="22"/>
+          <w:szCs w:val="22"/>
+        </w:rPr>
+        <w:t>A pupil’s possessions can only be searched in the presence of the pupil and another member of staff, except where there is a risk that serious harm will be cause</w:t>
+      </w:r>
+      <w:r>
+        <w:rPr>
+          <w:color w:val="auto"/>
+          <w:sz w:val="22"/>
+          <w:szCs w:val="22"/>
+        </w:rPr>
+        <w:t>d</w:t>
+      </w:r>
+      <w:r>
+        <w:rPr>
+          <w:color w:val="auto"/>
+          <w:sz w:val="22"/>
+          <w:szCs w:val="22"/>
+        </w:rPr>
+        <w:t xml:space="preserve"> to a person if the search is not conducted immediately and where it is not reasonably practicable to summon another member of staff. </w:t>
+      </w:r>
+    </w:p>
+    <w:p>
+      <w:pPr>
+        <w:pStyle w:val="Default"/>
+        <w:spacing w:after="27"/>
+        <w:rPr>
+          <w:color w:val="auto"/>
+          <w:sz w:val="22"/>
+          <w:szCs w:val="22"/>
+        </w:rPr>
+      </w:pPr>
+      <w:r>
+        <w:rPr>
+          <w:color w:val="auto"/>
+          <w:sz w:val="22"/>
+          <w:szCs w:val="22"/>
+        </w:rPr>
+        <w:t>It does NOT enable or allow an intima</w:t>
+      </w:r>
+      <w:r>
+        <w:rPr>
+          <w:color w:val="auto"/>
+          <w:sz w:val="22"/>
+          <w:szCs w:val="22"/>
+        </w:rPr>
+        <w:t>te search going further than stated above</w:t>
+      </w:r>
+      <w:r>
+        <w:rPr>
+          <w:color w:val="auto"/>
+          <w:sz w:val="22"/>
+          <w:szCs w:val="22"/>
+        </w:rPr>
+        <w:t xml:space="preserve">, which only a person with more extensive powers (e.g. police officer) can do. </w:t>
+      </w:r>
+    </w:p>
+    <w:p>
+      <w:pPr>
+        <w:pStyle w:val="Default"/>
+        <w:rPr>
+          <w:color w:val="auto"/>
+          <w:sz w:val="22"/>
+          <w:szCs w:val="22"/>
+        </w:rPr>
+      </w:pPr>
+      <w:r>
+        <w:rPr>
+          <w:color w:val="auto"/>
+          <w:sz w:val="22"/>
+          <w:szCs w:val="22"/>
+        </w:rPr>
+        <w:t xml:space="preserve">Members of staff can use such force as is reasonable given the circumstances when conducting a search for knives or weapons, alcohol, illegal drugs, stolen items, tobacco and cigarette papers, fireworks, pornographic images or articles that have been or could be used to commit an offence or cause harm. Such force cannot be used to search for items banned under the school rules. </w:t>
       </w:r>
     </w:p>
     <w:p>
@@ -2245,7 +2481,7 @@
           <w:sz w:val="22"/>
           <w:szCs w:val="22"/>
         </w:rPr>
-        <w:t xml:space="preserve">Searching without consent: </w:t>
+        <w:t xml:space="preserve">Electronic Devices </w:t>
       </w:r>
     </w:p>
     <w:p>
@@ -2264,7 +2500,25 @@
           <w:sz w:val="22"/>
           <w:szCs w:val="22"/>
         </w:rPr>
-        <w:t xml:space="preserve">The headteacher or a member of staff authorised by the headteacher can search without consent of child or their parent/carer if they have reasonable grounds for suspecting a child is in possession of an item on the prohibited list. </w:t>
+        <w:t xml:space="preserve">If it is suspected that the device has been or is likely to be used to commit an offence or cause personal injury or damage to </w:t>
+      </w:r>
+      <w:proofErr w:type="gramStart"/>
+      <w:r>
+        <w:rPr>
+          <w:color w:val="auto"/>
+          <w:sz w:val="22"/>
+          <w:szCs w:val="22"/>
+        </w:rPr>
+        <w:t>property</w:t>
+      </w:r>
+      <w:proofErr w:type="gramEnd"/>
+      <w:r>
+        <w:rPr>
+          <w:color w:val="auto"/>
+          <w:sz w:val="22"/>
+          <w:szCs w:val="22"/>
+        </w:rPr>
+        <w:t xml:space="preserve"> then data or files on the device can be examined. </w:t>
       </w:r>
     </w:p>
     <w:p>
@@ -2283,7 +2537,243 @@
           <w:sz w:val="22"/>
           <w:szCs w:val="22"/>
         </w:rPr>
-        <w:t xml:space="preserve">A member of staff must be the same sex as the pupil being searched; and there must be a witness (also a member of staff) and, </w:t>
+        <w:t xml:space="preserve">This can be done under the powers of ‘without consent’ search if it is reasonably suspected to be used to commit an offence or cause personal injury or damage to property. </w:t>
+      </w:r>
+    </w:p>
+    <w:p>
+      <w:pPr>
+        <w:pStyle w:val="Default"/>
+        <w:spacing w:after="30"/>
+        <w:rPr>
+          <w:color w:val="auto"/>
+          <w:sz w:val="22"/>
+          <w:szCs w:val="22"/>
+        </w:rPr>
+      </w:pPr>
+      <w:r>
+        <w:rPr>
+          <w:color w:val="auto"/>
+          <w:sz w:val="22"/>
+          <w:szCs w:val="22"/>
+        </w:rPr>
+        <w:t xml:space="preserve">If inappropriate material is found on a pupil’s device, the Designated Safeguarding Lead will decide whether they should delete that material, retain it as evidence (of a criminal offence or a breach of school discipline) or whether the material is of such seriousness that it requires the involvement of the police. </w:t>
+      </w:r>
+    </w:p>
+    <w:p>
+      <w:pPr>
+        <w:pStyle w:val="Default"/>
+        <w:spacing w:after="30"/>
+        <w:rPr>
+          <w:color w:val="auto"/>
+          <w:sz w:val="22"/>
+          <w:szCs w:val="22"/>
+        </w:rPr>
+      </w:pPr>
+      <w:r>
+        <w:rPr>
+          <w:color w:val="auto"/>
+          <w:sz w:val="22"/>
+          <w:szCs w:val="22"/>
+        </w:rPr>
+        <w:t xml:space="preserve">Any material on the device that is suspected to be evidence relevant to an offence, or that is a pornographic image of a child or an extreme pornographic image must not be deleted and must be given to the police as soon as reasonably possible. </w:t>
+      </w:r>
+    </w:p>
+    <w:p>
+      <w:pPr>
+        <w:pStyle w:val="Default"/>
+        <w:rPr>
+          <w:color w:val="auto"/>
+          <w:sz w:val="22"/>
+          <w:szCs w:val="22"/>
+        </w:rPr>
+      </w:pPr>
+      <w:r>
+        <w:rPr>
+          <w:color w:val="auto"/>
+          <w:sz w:val="22"/>
+          <w:szCs w:val="22"/>
+        </w:rPr>
+        <w:t xml:space="preserve">The school may delete files or data if they believe there is good reason (it could cause harm, disrupt teaching or break the school rules) to do so and they are not needed to be given to the police. </w:t>
+      </w:r>
+    </w:p>
+    <w:p>
+      <w:pPr>
+        <w:pStyle w:val="Default"/>
+        <w:rPr>
+          <w:color w:val="auto"/>
+          <w:sz w:val="22"/>
+          <w:szCs w:val="22"/>
+        </w:rPr>
+      </w:pPr>
+    </w:p>
+    <w:p>
+      <w:pPr>
+        <w:pStyle w:val="Default"/>
+        <w:rPr>
+          <w:color w:val="auto"/>
+          <w:sz w:val="22"/>
+          <w:szCs w:val="22"/>
+        </w:rPr>
+      </w:pPr>
+      <w:r>
+        <w:rPr>
+          <w:b/>
+          <w:bCs/>
+          <w:color w:val="auto"/>
+          <w:sz w:val="22"/>
+          <w:szCs w:val="22"/>
+        </w:rPr>
+        <w:t xml:space="preserve">After the search </w:t>
+      </w:r>
+    </w:p>
+    <w:p>
+      <w:pPr>
+        <w:pStyle w:val="Default"/>
+        <w:spacing w:after="30"/>
+        <w:rPr>
+          <w:color w:val="auto"/>
+          <w:sz w:val="22"/>
+          <w:szCs w:val="22"/>
+        </w:rPr>
+      </w:pPr>
+      <w:r>
+        <w:rPr>
+          <w:color w:val="auto"/>
+          <w:sz w:val="22"/>
+          <w:szCs w:val="22"/>
+        </w:rPr>
+        <w:t xml:space="preserve">Senior leaders can use their discretion to confiscate, retain or to destroy any item found so long as it is reasonable in the circumstances. </w:t>
+      </w:r>
+    </w:p>
+    <w:p>
+      <w:pPr>
+        <w:pStyle w:val="Default"/>
+        <w:spacing w:after="30"/>
+        <w:rPr>
+          <w:color w:val="auto"/>
+          <w:sz w:val="22"/>
+          <w:szCs w:val="22"/>
+        </w:rPr>
+      </w:pPr>
+      <w:r>
+        <w:rPr>
+          <w:color w:val="auto"/>
+          <w:sz w:val="22"/>
+          <w:szCs w:val="22"/>
+        </w:rPr>
+        <w:t xml:space="preserve">Any offensive weapon, controlled drugs, stolen items (unless low value e.g. Pencil cases), pornographic images that are a specified offence (i.e. Extreme or child pornography) must be passed to the police. </w:t>
+      </w:r>
+    </w:p>
+    <w:p>
+      <w:pPr>
+        <w:pStyle w:val="Default"/>
+        <w:rPr>
+          <w:color w:val="auto"/>
+          <w:sz w:val="22"/>
+          <w:szCs w:val="22"/>
+        </w:rPr>
+      </w:pPr>
+      <w:r>
+        <w:rPr>
+          <w:color w:val="auto"/>
+          <w:sz w:val="22"/>
+          <w:szCs w:val="22"/>
+        </w:rPr>
+        <w:t xml:space="preserve">The school </w:t>
+      </w:r>
+      <w:r>
+        <w:rPr>
+          <w:color w:val="auto"/>
+          <w:sz w:val="22"/>
+          <w:szCs w:val="22"/>
+        </w:rPr>
+        <w:t>may</w:t>
+      </w:r>
+      <w:r>
+        <w:rPr>
+          <w:color w:val="auto"/>
+          <w:sz w:val="22"/>
+          <w:szCs w:val="22"/>
+        </w:rPr>
+        <w:t xml:space="preserve"> inform the individual pupil’s parents or guardians where a search has taken place, though there is no legal requirement to do so. </w:t>
+      </w:r>
+      <w:r>
+        <w:rPr>
+          <w:color w:val="auto"/>
+          <w:sz w:val="22"/>
+          <w:szCs w:val="22"/>
+        </w:rPr>
+        <w:t>Parents or guardians will not be informed if the Senior Designated Lead on Safeguarding has reasonable belief that it could cause further harm to a person.</w:t>
+      </w:r>
+    </w:p>
+    <w:p>
+      <w:pPr>
+        <w:pStyle w:val="Default"/>
+        <w:rPr>
+          <w:color w:val="auto"/>
+          <w:sz w:val="22"/>
+          <w:szCs w:val="22"/>
+        </w:rPr>
+      </w:pPr>
+    </w:p>
+    <w:p>
+      <w:pPr>
+        <w:pStyle w:val="Default"/>
+        <w:rPr>
+          <w:color w:val="auto"/>
+          <w:sz w:val="22"/>
+          <w:szCs w:val="22"/>
+        </w:rPr>
+      </w:pPr>
+    </w:p>
+    <w:p>
+      <w:pPr>
+        <w:pStyle w:val="Default"/>
+        <w:rPr>
+          <w:color w:val="auto"/>
+          <w:sz w:val="22"/>
+          <w:szCs w:val="22"/>
+        </w:rPr>
+      </w:pPr>
+    </w:p>
+    <w:p>
+      <w:pPr>
+        <w:pStyle w:val="Default"/>
+        <w:spacing w:after="18"/>
+        <w:rPr>
+          <w:color w:val="auto"/>
+          <w:sz w:val="22"/>
+          <w:szCs w:val="22"/>
+        </w:rPr>
+      </w:pPr>
+      <w:r>
+        <w:rPr>
+          <w:b/>
+          <w:bCs/>
+          <w:color w:val="auto"/>
+          <w:sz w:val="22"/>
+          <w:szCs w:val="22"/>
+        </w:rPr>
+        <w:lastRenderedPageBreak/>
+        <w:t xml:space="preserve">Schools obligation under the EU Convention on Human Rights </w:t>
+      </w:r>
+    </w:p>
+    <w:p>
+      <w:pPr>
+        <w:pStyle w:val="Default"/>
+        <w:rPr>
+          <w:color w:val="auto"/>
+          <w:sz w:val="22"/>
+          <w:szCs w:val="22"/>
+        </w:rPr>
+      </w:pPr>
+      <w:r>
+        <w:rPr>
+          <w:color w:val="auto"/>
+          <w:sz w:val="22"/>
+          <w:szCs w:val="22"/>
+        </w:rPr>
+        <w:t xml:space="preserve">Under article 8 of the European Convention on Human Rights, pupils have a right to respect for their private life. In the context of these </w:t>
       </w:r>
       <w:proofErr w:type="gramStart"/>
       <w:r>
@@ -2292,7 +2782,7 @@
           <w:sz w:val="22"/>
           <w:szCs w:val="22"/>
         </w:rPr>
-        <w:t>if at all possible</w:t>
+        <w:t>particular powers</w:t>
       </w:r>
       <w:proofErr w:type="gramEnd"/>
       <w:r>
@@ -2301,60 +2791,7 @@
           <w:sz w:val="22"/>
           <w:szCs w:val="22"/>
         </w:rPr>
-        <w:t xml:space="preserve">, they should be the same sex as the pupil being searched. </w:t>
-      </w:r>
-    </w:p>
-    <w:p>
-      <w:pPr>
-        <w:pStyle w:val="Default"/>
-        <w:spacing w:after="30"/>
-        <w:rPr>
-          <w:color w:val="auto"/>
-          <w:sz w:val="22"/>
-          <w:szCs w:val="22"/>
-        </w:rPr>
-      </w:pPr>
-      <w:r>
-        <w:rPr>
-          <w:color w:val="auto"/>
-          <w:sz w:val="22"/>
-          <w:szCs w:val="22"/>
-        </w:rPr>
-        <w:t>If you believe th</w:t>
-      </w:r>
-      <w:r>
-        <w:rPr>
-          <w:color w:val="auto"/>
-          <w:sz w:val="22"/>
-          <w:szCs w:val="22"/>
-        </w:rPr>
-        <w:t>at a person</w:t>
-      </w:r>
-      <w:r>
-        <w:rPr>
-          <w:color w:val="auto"/>
-          <w:sz w:val="22"/>
-          <w:szCs w:val="22"/>
-        </w:rPr>
-        <w:t xml:space="preserve"> is at risk of serious harm if you do not search immediately then the search can be conducted on a child of the opposite sex and with or without a witness. </w:t>
-      </w:r>
-    </w:p>
-    <w:p>
-      <w:pPr>
-        <w:pStyle w:val="Default"/>
-        <w:rPr>
-          <w:color w:val="auto"/>
-          <w:sz w:val="22"/>
-          <w:szCs w:val="22"/>
-        </w:rPr>
-      </w:pPr>
-      <w:r>
-        <w:rPr>
-          <w:color w:val="auto"/>
-          <w:sz w:val="22"/>
-          <w:szCs w:val="22"/>
-        </w:rPr>
-        <w:t xml:space="preserve">Searches without consent can only be carried out on the school premises or, if elsewhere, where the member of staff has lawful control or charge of the pupils, for example on school trips in England. </w:t>
+        <w:t xml:space="preserve">, this means that pupils have the right to expect reasonable level of personal privacy. The right under Article 8 is not absolute, it can be interfered with but any interference with this right by a school must be justified and proportionate. The powers of search in the Education Act 1996 are compatible with Article 8. </w:t>
       </w:r>
     </w:p>
     <w:p>
@@ -2384,548 +2821,6 @@
           <w:sz w:val="22"/>
           <w:szCs w:val="22"/>
         </w:rPr>
-        <w:t xml:space="preserve">During the search </w:t>
-      </w:r>
-    </w:p>
-    <w:p>
-      <w:pPr>
-        <w:pStyle w:val="Default"/>
-        <w:rPr>
-          <w:color w:val="auto"/>
-          <w:sz w:val="22"/>
-          <w:szCs w:val="22"/>
-        </w:rPr>
-      </w:pPr>
-      <w:r>
-        <w:rPr>
-          <w:color w:val="auto"/>
-          <w:sz w:val="22"/>
-          <w:szCs w:val="22"/>
-        </w:rPr>
-        <w:t xml:space="preserve">The law states: </w:t>
-      </w:r>
-    </w:p>
-    <w:p>
-      <w:pPr>
-        <w:pStyle w:val="Default"/>
-        <w:spacing w:after="27"/>
-        <w:rPr>
-          <w:color w:val="auto"/>
-          <w:sz w:val="22"/>
-          <w:szCs w:val="22"/>
-        </w:rPr>
-      </w:pPr>
-      <w:r>
-        <w:rPr>
-          <w:color w:val="auto"/>
-          <w:sz w:val="22"/>
-          <w:szCs w:val="22"/>
-        </w:rPr>
-        <w:t>The person conducting the search may not request the pupils to remove clo</w:t>
-      </w:r>
-      <w:r>
-        <w:rPr>
-          <w:color w:val="auto"/>
-          <w:sz w:val="22"/>
-          <w:szCs w:val="22"/>
-        </w:rPr>
-        <w:t xml:space="preserve">thing other than outer clothing. </w:t>
-      </w:r>
-    </w:p>
-    <w:p>
-      <w:pPr>
-        <w:pStyle w:val="Default"/>
-        <w:spacing w:after="27"/>
-        <w:rPr>
-          <w:color w:val="auto"/>
-          <w:sz w:val="22"/>
-          <w:szCs w:val="22"/>
-        </w:rPr>
-      </w:pPr>
-      <w:r>
-        <w:rPr>
-          <w:color w:val="auto"/>
-          <w:sz w:val="22"/>
-          <w:szCs w:val="22"/>
-        </w:rPr>
-        <w:t>A pupil’s possessions can only be searched in the presence of the pupil and another member of staff, except where there is a risk that serious harm will be cause</w:t>
-      </w:r>
-      <w:r>
-        <w:rPr>
-          <w:color w:val="auto"/>
-          <w:sz w:val="22"/>
-          <w:szCs w:val="22"/>
-        </w:rPr>
-        <w:t>d</w:t>
-      </w:r>
-      <w:r>
-        <w:rPr>
-          <w:color w:val="auto"/>
-          <w:sz w:val="22"/>
-          <w:szCs w:val="22"/>
-        </w:rPr>
-        <w:t xml:space="preserve"> to a person if the search is not conducted immediately and where it is not reasonably practicable to summon another member of staff. </w:t>
-      </w:r>
-    </w:p>
-    <w:p>
-      <w:pPr>
-        <w:pStyle w:val="Default"/>
-        <w:spacing w:after="27"/>
-        <w:rPr>
-          <w:color w:val="auto"/>
-          <w:sz w:val="22"/>
-          <w:szCs w:val="22"/>
-        </w:rPr>
-      </w:pPr>
-      <w:r>
-        <w:rPr>
-          <w:color w:val="auto"/>
-          <w:sz w:val="22"/>
-          <w:szCs w:val="22"/>
-        </w:rPr>
-        <w:t>It does NOT enable or allow an intima</w:t>
-      </w:r>
-      <w:r>
-        <w:rPr>
-          <w:color w:val="auto"/>
-          <w:sz w:val="22"/>
-          <w:szCs w:val="22"/>
-        </w:rPr>
-        <w:t>te search going further than stated above</w:t>
-      </w:r>
-      <w:r>
-        <w:rPr>
-          <w:color w:val="auto"/>
-          <w:sz w:val="22"/>
-          <w:szCs w:val="22"/>
-        </w:rPr>
-        <w:t xml:space="preserve">, which only a person with more extensive powers (e.g. police officer) can do. </w:t>
-      </w:r>
-    </w:p>
-    <w:p>
-      <w:pPr>
-        <w:pStyle w:val="Default"/>
-        <w:rPr>
-          <w:color w:val="auto"/>
-          <w:sz w:val="22"/>
-          <w:szCs w:val="22"/>
-        </w:rPr>
-      </w:pPr>
-      <w:r>
-        <w:rPr>
-          <w:color w:val="auto"/>
-          <w:sz w:val="22"/>
-          <w:szCs w:val="22"/>
-        </w:rPr>
-        <w:t xml:space="preserve">Members of staff can use such force as is reasonable given the circumstances when conducting a search for knives or weapons, alcohol, illegal drugs, stolen items, tobacco and cigarette papers, fireworks, pornographic images or articles that have been or could be used to commit an offence or cause harm. Such force cannot be used to search for items banned under the school rules. </w:t>
-      </w:r>
-    </w:p>
-    <w:p>
-      <w:pPr>
-        <w:pStyle w:val="Default"/>
-        <w:rPr>
-          <w:color w:val="auto"/>
-          <w:sz w:val="22"/>
-          <w:szCs w:val="22"/>
-        </w:rPr>
-      </w:pPr>
-    </w:p>
-    <w:p>
-      <w:pPr>
-        <w:pStyle w:val="Default"/>
-        <w:rPr>
-          <w:color w:val="auto"/>
-          <w:sz w:val="22"/>
-          <w:szCs w:val="22"/>
-        </w:rPr>
-      </w:pPr>
-      <w:r>
-        <w:rPr>
-          <w:b/>
-          <w:bCs/>
-          <w:color w:val="auto"/>
-          <w:sz w:val="22"/>
-          <w:szCs w:val="22"/>
-        </w:rPr>
-        <w:t xml:space="preserve">Electronic Devices </w:t>
-      </w:r>
-    </w:p>
-    <w:p>
-      <w:pPr>
-        <w:pStyle w:val="Default"/>
-        <w:spacing w:after="30"/>
-        <w:rPr>
-          <w:color w:val="auto"/>
-          <w:sz w:val="22"/>
-          <w:szCs w:val="22"/>
-        </w:rPr>
-      </w:pPr>
-      <w:r>
-        <w:rPr>
-          <w:color w:val="auto"/>
-          <w:sz w:val="22"/>
-          <w:szCs w:val="22"/>
-        </w:rPr>
-        <w:t xml:space="preserve">If it is suspected that the device has been or is likely to be used to commit an offence or cause personal injury or damage to </w:t>
-      </w:r>
-      <w:proofErr w:type="gramStart"/>
-      <w:r>
-        <w:rPr>
-          <w:color w:val="auto"/>
-          <w:sz w:val="22"/>
-          <w:szCs w:val="22"/>
-        </w:rPr>
-        <w:t>property</w:t>
-      </w:r>
-      <w:proofErr w:type="gramEnd"/>
-      <w:r>
-        <w:rPr>
-          <w:color w:val="auto"/>
-          <w:sz w:val="22"/>
-          <w:szCs w:val="22"/>
-        </w:rPr>
-        <w:t xml:space="preserve"> then data or files on the device can be examined. </w:t>
-      </w:r>
-    </w:p>
-    <w:p>
-      <w:pPr>
-        <w:pStyle w:val="Default"/>
-        <w:spacing w:after="30"/>
-        <w:rPr>
-          <w:color w:val="auto"/>
-          <w:sz w:val="22"/>
-          <w:szCs w:val="22"/>
-        </w:rPr>
-      </w:pPr>
-      <w:r>
-        <w:rPr>
-          <w:color w:val="auto"/>
-          <w:sz w:val="22"/>
-          <w:szCs w:val="22"/>
-        </w:rPr>
-        <w:t xml:space="preserve">This can be done under the powers of ‘without consent’ search if it is reasonably suspected to be used to commit an offence or cause personal injury or damage to property. </w:t>
-      </w:r>
-    </w:p>
-    <w:p>
-      <w:pPr>
-        <w:pStyle w:val="Default"/>
-        <w:spacing w:after="30"/>
-        <w:rPr>
-          <w:color w:val="auto"/>
-          <w:sz w:val="22"/>
-          <w:szCs w:val="22"/>
-        </w:rPr>
-      </w:pPr>
-      <w:r>
-        <w:rPr>
-          <w:color w:val="auto"/>
-          <w:sz w:val="22"/>
-          <w:szCs w:val="22"/>
-        </w:rPr>
-        <w:t xml:space="preserve">If inappropriate material is found on a pupil’s device, the Designated Safeguarding Lead will decide whether they should delete that material, retain it as evidence (of a criminal offence or a breach of school discipline) or whether the material is of such seriousness that it requires the involvement of the police. </w:t>
-      </w:r>
-    </w:p>
-    <w:p>
-      <w:pPr>
-        <w:pStyle w:val="Default"/>
-        <w:spacing w:after="30"/>
-        <w:rPr>
-          <w:color w:val="auto"/>
-          <w:sz w:val="22"/>
-          <w:szCs w:val="22"/>
-        </w:rPr>
-      </w:pPr>
-      <w:r>
-        <w:rPr>
-          <w:color w:val="auto"/>
-          <w:sz w:val="22"/>
-          <w:szCs w:val="22"/>
-        </w:rPr>
-        <w:t xml:space="preserve">Any material on the device that is suspected to be evidence relevant to an offence, or that is a pornographic image of a child or an extreme pornographic image must not be deleted and must be given to the police as soon as reasonably possible. </w:t>
-      </w:r>
-    </w:p>
-    <w:p>
-      <w:pPr>
-        <w:pStyle w:val="Default"/>
-        <w:rPr>
-          <w:color w:val="auto"/>
-          <w:sz w:val="22"/>
-          <w:szCs w:val="22"/>
-        </w:rPr>
-      </w:pPr>
-      <w:r>
-        <w:rPr>
-          <w:color w:val="auto"/>
-          <w:sz w:val="22"/>
-          <w:szCs w:val="22"/>
-        </w:rPr>
-        <w:t>The school may delete files or data if they believe there is good reason (it could cause harm, disrupt teaching or break the school rules) to do so and they are not nee</w:t>
-      </w:r>
-      <w:r>
-        <w:rPr>
-          <w:color w:val="auto"/>
-          <w:sz w:val="22"/>
-          <w:szCs w:val="22"/>
-        </w:rPr>
-        <w:t xml:space="preserve">ded to be given to the police. </w:t>
-      </w:r>
-    </w:p>
-    <w:p>
-      <w:pPr>
-        <w:pStyle w:val="Default"/>
-        <w:rPr>
-          <w:color w:val="auto"/>
-          <w:sz w:val="22"/>
-          <w:szCs w:val="22"/>
-        </w:rPr>
-      </w:pPr>
-    </w:p>
-    <w:p>
-      <w:pPr>
-        <w:pStyle w:val="Default"/>
-        <w:rPr>
-          <w:color w:val="auto"/>
-          <w:sz w:val="22"/>
-          <w:szCs w:val="22"/>
-        </w:rPr>
-      </w:pPr>
-      <w:r>
-        <w:rPr>
-          <w:b/>
-          <w:bCs/>
-          <w:color w:val="auto"/>
-          <w:sz w:val="22"/>
-          <w:szCs w:val="22"/>
-        </w:rPr>
-        <w:t xml:space="preserve">After the search </w:t>
-      </w:r>
-    </w:p>
-    <w:p>
-      <w:pPr>
-        <w:pStyle w:val="Default"/>
-        <w:spacing w:after="30"/>
-        <w:rPr>
-          <w:color w:val="auto"/>
-          <w:sz w:val="22"/>
-          <w:szCs w:val="22"/>
-        </w:rPr>
-      </w:pPr>
-      <w:r>
-        <w:rPr>
-          <w:color w:val="auto"/>
-          <w:sz w:val="22"/>
-          <w:szCs w:val="22"/>
-        </w:rPr>
-        <w:t xml:space="preserve">Senior leaders can use their discretion to confiscate, retain or to destroy any item found so long as it is reasonable in the circumstances. </w:t>
-      </w:r>
-    </w:p>
-    <w:p>
-      <w:pPr>
-        <w:pStyle w:val="Default"/>
-        <w:spacing w:after="30"/>
-        <w:rPr>
-          <w:color w:val="auto"/>
-          <w:sz w:val="22"/>
-          <w:szCs w:val="22"/>
-        </w:rPr>
-      </w:pPr>
-      <w:r>
-        <w:rPr>
-          <w:color w:val="auto"/>
-          <w:sz w:val="22"/>
-          <w:szCs w:val="22"/>
-        </w:rPr>
-        <w:t>Any offensive weapon, controlled drugs, stolen items (unless low value e</w:t>
-      </w:r>
-      <w:r>
-        <w:rPr>
-          <w:color w:val="auto"/>
-          <w:sz w:val="22"/>
-          <w:szCs w:val="22"/>
-        </w:rPr>
-        <w:t>.</w:t>
-      </w:r>
-      <w:r>
-        <w:rPr>
-          <w:color w:val="auto"/>
-          <w:sz w:val="22"/>
-          <w:szCs w:val="22"/>
-        </w:rPr>
-        <w:t>g. Pencil cases), pornographic images that are a specified offence (i</w:t>
-      </w:r>
-      <w:r>
-        <w:rPr>
-          <w:color w:val="auto"/>
-          <w:sz w:val="22"/>
-          <w:szCs w:val="22"/>
-        </w:rPr>
-        <w:t>.</w:t>
-      </w:r>
-      <w:r>
-        <w:rPr>
-          <w:color w:val="auto"/>
-          <w:sz w:val="22"/>
-          <w:szCs w:val="22"/>
-        </w:rPr>
-        <w:t xml:space="preserve">e. Extreme or child pornography) must be passed to the police. </w:t>
-      </w:r>
-    </w:p>
-    <w:p>
-      <w:pPr>
-        <w:pStyle w:val="Default"/>
-        <w:rPr>
-          <w:color w:val="auto"/>
-          <w:sz w:val="22"/>
-          <w:szCs w:val="22"/>
-        </w:rPr>
-      </w:pPr>
-      <w:r>
-        <w:rPr>
-          <w:color w:val="auto"/>
-          <w:sz w:val="22"/>
-          <w:szCs w:val="22"/>
-        </w:rPr>
-        <w:t xml:space="preserve">The school </w:t>
-      </w:r>
-      <w:r>
-        <w:rPr>
-          <w:color w:val="auto"/>
-          <w:sz w:val="22"/>
-          <w:szCs w:val="22"/>
-        </w:rPr>
-        <w:t>may</w:t>
-      </w:r>
-      <w:r>
-        <w:rPr>
-          <w:color w:val="auto"/>
-          <w:sz w:val="22"/>
-          <w:szCs w:val="22"/>
-        </w:rPr>
-        <w:t xml:space="preserve"> inform the individual pupil’s parents or guardians where a search has taken place, though there is no legal requirement to do so. </w:t>
-      </w:r>
-      <w:r>
-        <w:rPr>
-          <w:color w:val="auto"/>
-          <w:sz w:val="22"/>
-          <w:szCs w:val="22"/>
-        </w:rPr>
-        <w:t>Parents or guardians will not be informed if the Senior Designated Lead on Safeguarding has reasonable belief that it could cause further harm to a person.</w:t>
-      </w:r>
-    </w:p>
-    <w:p>
-      <w:pPr>
-        <w:pStyle w:val="Default"/>
-        <w:rPr>
-          <w:color w:val="auto"/>
-          <w:sz w:val="22"/>
-          <w:szCs w:val="22"/>
-        </w:rPr>
-      </w:pPr>
-    </w:p>
-    <w:p>
-      <w:pPr>
-        <w:pStyle w:val="Default"/>
-        <w:rPr>
-          <w:color w:val="auto"/>
-          <w:sz w:val="22"/>
-          <w:szCs w:val="22"/>
-        </w:rPr>
-      </w:pPr>
-    </w:p>
-    <w:p>
-      <w:pPr>
-        <w:pStyle w:val="Default"/>
-        <w:rPr>
-          <w:color w:val="auto"/>
-          <w:sz w:val="22"/>
-          <w:szCs w:val="22"/>
-        </w:rPr>
-      </w:pPr>
-    </w:p>
-    <w:p>
-      <w:pPr>
-        <w:pStyle w:val="Default"/>
-        <w:spacing w:after="18"/>
-        <w:rPr>
-          <w:color w:val="auto"/>
-          <w:sz w:val="22"/>
-          <w:szCs w:val="22"/>
-        </w:rPr>
-      </w:pPr>
-      <w:r>
-        <w:rPr>
-          <w:b/>
-          <w:bCs/>
-          <w:color w:val="auto"/>
-          <w:sz w:val="22"/>
-          <w:szCs w:val="22"/>
-        </w:rPr>
-        <w:t xml:space="preserve">Schools obligation under the EU Convention on Human Rights </w:t>
-      </w:r>
-    </w:p>
-    <w:p>
-      <w:pPr>
-        <w:pStyle w:val="Default"/>
-        <w:rPr>
-          <w:color w:val="auto"/>
-          <w:sz w:val="22"/>
-          <w:szCs w:val="22"/>
-        </w:rPr>
-      </w:pPr>
-      <w:r>
-        <w:rPr>
-          <w:color w:val="auto"/>
-          <w:sz w:val="22"/>
-          <w:szCs w:val="22"/>
-        </w:rPr>
-        <w:t xml:space="preserve">Under article 8 of the European Convention on Human Rights, pupils have a right to respect for their private life. In the context of these </w:t>
-      </w:r>
-      <w:proofErr w:type="gramStart"/>
-      <w:r>
-        <w:rPr>
-          <w:color w:val="auto"/>
-          <w:sz w:val="22"/>
-          <w:szCs w:val="22"/>
-        </w:rPr>
-        <w:t>particular powers</w:t>
-      </w:r>
-      <w:proofErr w:type="gramEnd"/>
-      <w:r>
-        <w:rPr>
-          <w:color w:val="auto"/>
-          <w:sz w:val="22"/>
-          <w:szCs w:val="22"/>
-        </w:rPr>
-        <w:t xml:space="preserve">, this means that pupils have the right to expect reasonable level of personal privacy. The right under Article 8 is not absolute, it can be interfered with but any interference with this right by a school must be justified and proportionate. The powers of search in the Education Act 1996 are compatible with Article 8. </w:t>
-      </w:r>
-    </w:p>
-    <w:p>
-      <w:pPr>
-        <w:pStyle w:val="Default"/>
-        <w:rPr>
-          <w:color w:val="auto"/>
-          <w:sz w:val="22"/>
-          <w:szCs w:val="22"/>
-        </w:rPr>
-      </w:pPr>
-    </w:p>
-    <w:p>
-      <w:pPr>
-        <w:pStyle w:val="Default"/>
-        <w:rPr>
-          <w:color w:val="auto"/>
-          <w:sz w:val="22"/>
-          <w:szCs w:val="22"/>
-        </w:rPr>
-      </w:pPr>
-      <w:r>
-        <w:rPr>
-          <w:b/>
-          <w:bCs/>
-          <w:color w:val="auto"/>
-          <w:sz w:val="22"/>
-          <w:szCs w:val="22"/>
-        </w:rPr>
         <w:t xml:space="preserve">Screening </w:t>
       </w:r>
     </w:p>
@@ -2944,15 +2839,7 @@
           <w:sz w:val="22"/>
           <w:szCs w:val="22"/>
         </w:rPr>
-        <w:t>Schools can require pupils to undergo screening by a walk-through or hand-held metal detector. We do not have such devices. The advice will be kept under re</w:t>
-      </w:r>
-      <w:r>
-        <w:rPr>
-          <w:color w:val="auto"/>
-          <w:sz w:val="22"/>
-          <w:szCs w:val="22"/>
-        </w:rPr>
-        <w:t xml:space="preserve">view and updated as necessary. </w:t>
+        <w:t xml:space="preserve">Schools can require pupils to undergo screening by a walk-through or hand-held metal detector. We do not have such devices. The advice will be kept under review and updated as necessary. </w:t>
       </w:r>
     </w:p>
     <w:sectPr>
@@ -3188,7 +3075,7 @@
       </w:pPr>
     </w:pPrDefault>
   </w:docDefaults>
-  <w:latentStyles w:defLockedState="0" w:defUIPriority="99" w:defSemiHidden="0" w:defUnhideWhenUsed="0" w:defQFormat="0" w:count="375">
+  <w:latentStyles w:defLockedState="0" w:defUIPriority="99" w:defSemiHidden="0" w:defUnhideWhenUsed="0" w:defQFormat="0" w:count="377">
     <w:lsdException w:name="Normal" w:uiPriority="0" w:qFormat="1"/>
     <w:lsdException w:name="heading 1" w:uiPriority="9" w:qFormat="1"/>
     <w:lsdException w:name="heading 2" w:semiHidden="1" w:uiPriority="9" w:unhideWhenUsed="1" w:qFormat="1"/>
@@ -3294,7 +3181,6 @@
     <w:lsdException w:name="HTML Sample" w:semiHidden="1" w:unhideWhenUsed="1"/>
     <w:lsdException w:name="HTML Typewriter" w:semiHidden="1" w:unhideWhenUsed="1"/>
     <w:lsdException w:name="HTML Variable" w:semiHidden="1" w:unhideWhenUsed="1"/>
-    <w:lsdException w:name="Normal Table" w:semiHidden="1" w:unhideWhenUsed="1"/>
     <w:lsdException w:name="annotation subject" w:semiHidden="1" w:unhideWhenUsed="1"/>
     <w:lsdException w:name="No List" w:semiHidden="1" w:unhideWhenUsed="1"/>
     <w:lsdException w:name="Outline List 1" w:semiHidden="1" w:unhideWhenUsed="1"/>
@@ -3340,11 +3226,9 @@
     <w:lsdException w:name="Table Subtle 1" w:semiHidden="1" w:unhideWhenUsed="1"/>
     <w:lsdException w:name="Table Subtle 2" w:semiHidden="1" w:unhideWhenUsed="1"/>
     <w:lsdException w:name="Table Web 1" w:semiHidden="1" w:unhideWhenUsed="1"/>
-    <w:lsdException w:name="Table Web 2" w:semiHidden="1" w:unhideWhenUsed="1"/>
     <w:lsdException w:name="Table Web 3" w:semiHidden="1" w:unhideWhenUsed="1"/>
     <w:lsdException w:name="Balloon Text" w:semiHidden="1" w:unhideWhenUsed="1"/>
     <w:lsdException w:name="Table Grid" w:uiPriority="39"/>
-    <w:lsdException w:name="Table Theme" w:semiHidden="1" w:unhideWhenUsed="1"/>
     <w:lsdException w:name="Placeholder Text" w:semiHidden="1"/>
     <w:lsdException w:name="No Spacing" w:uiPriority="1" w:qFormat="1"/>
     <w:lsdException w:name="Light Shading" w:uiPriority="60"/>
@@ -3564,6 +3448,8 @@
     <w:lsdException w:name="Smart Hyperlink" w:semiHidden="1" w:unhideWhenUsed="1"/>
     <w:lsdException w:name="Hashtag" w:semiHidden="1" w:unhideWhenUsed="1"/>
     <w:lsdException w:name="Unresolved Mention" w:semiHidden="1" w:unhideWhenUsed="1"/>
+    <w:lsdException w:name="Smart Link" w:semiHidden="1" w:unhideWhenUsed="1"/>
+    <w:lsdException w:name="Smart Link Error" w:semiHidden="1" w:unhideWhenUsed="1"/>
   </w:latentStyles>
   <w:style w:type="paragraph" w:default="1" w:styleId="Normal">
     <w:name w:val="Normal"/>
@@ -3654,6 +3540,36 @@
       <w:color w:val="000000"/>
       <w:sz w:val="24"/>
       <w:szCs w:val="24"/>
+    </w:rPr>
+  </w:style>
+  <w:style w:type="paragraph" w:styleId="BalloonText">
+    <w:name w:val="Balloon Text"/>
+    <w:basedOn w:val="Normal"/>
+    <w:link w:val="BalloonTextChar"/>
+    <w:uiPriority w:val="99"/>
+    <w:semiHidden/>
+    <w:unhideWhenUsed/>
+    <w:rsid w:val="00381E40"/>
+    <w:pPr>
+      <w:spacing w:after="0" w:line="240" w:lineRule="auto"/>
+    </w:pPr>
+    <w:rPr>
+      <w:rFonts w:ascii="Segoe UI" w:hAnsi="Segoe UI" w:cs="Segoe UI"/>
+      <w:sz w:val="18"/>
+      <w:szCs w:val="18"/>
+    </w:rPr>
+  </w:style>
+  <w:style w:type="character" w:customStyle="1" w:styleId="BalloonTextChar">
+    <w:name w:val="Balloon Text Char"/>
+    <w:basedOn w:val="DefaultParagraphFont"/>
+    <w:link w:val="BalloonText"/>
+    <w:uiPriority w:val="99"/>
+    <w:semiHidden/>
+    <w:rsid w:val="00381E40"/>
+    <w:rPr>
+      <w:rFonts w:ascii="Segoe UI" w:hAnsi="Segoe UI" w:cs="Segoe UI"/>
+      <w:sz w:val="18"/>
+      <w:szCs w:val="18"/>
     </w:rPr>
   </w:style>
 </w:styles>

</xml_diff>